<commit_message>
added timelin overview link
</commit_message>
<xml_diff>
--- a/project planning 2.docx
+++ b/project planning 2.docx
@@ -9,13 +9,8 @@
     </w:p>
     <w:p>
       <w:r>
-        <w:t>Role: research/</w:t>
-      </w:r>
-      <w:proofErr w:type="spellStart"/>
-      <w:r>
-        <w:t>dev</w:t>
-      </w:r>
-      <w:proofErr w:type="spellEnd"/>
+        <w:t>Role: research/dev</w:t>
+      </w:r>
     </w:p>
     <w:p/>
     <w:p>
@@ -88,6 +83,11 @@
     </w:p>
     <w:p/>
     <w:p>
+      <w:pPr>
+        <w:rPr>
+          <w:rStyle w:val="Hyperlink"/>
+        </w:rPr>
+      </w:pPr>
       <w:hyperlink r:id="rId5" w:history="1">
         <w:r>
           <w:rPr>
@@ -97,6 +97,20 @@
         </w:r>
       </w:hyperlink>
     </w:p>
+    <w:p>
+      <w:pPr>
+        <w:rPr>
+          <w:rStyle w:val="Hyperlink"/>
+        </w:rPr>
+      </w:pPr>
+    </w:p>
+    <w:p>
+      <w:r>
+        <w:t>https://ucdp.uu.se/additionalinfo?id=422&amp;entityType=4</w:t>
+      </w:r>
+      <w:bookmarkStart w:id="0" w:name="_GoBack"/>
+      <w:bookmarkEnd w:id="0"/>
+    </w:p>
     <w:p/>
     <w:p>
       <w:r>
@@ -196,8 +210,6 @@
       <w:r>
         <w:t>Cant apply this to individuals necessarily—its about a culture</w:t>
       </w:r>
-      <w:bookmarkStart w:id="0" w:name="_GoBack"/>
-      <w:bookmarkEnd w:id="0"/>
     </w:p>
     <w:sectPr>
       <w:pgSz w:w="12240" w:h="15840"/>
@@ -343,7 +355,7 @@
     </w:rPrDefault>
     <w:pPrDefault/>
   </w:docDefaults>
-  <w:latentStyles w:defLockedState="0" w:defUIPriority="99" w:defSemiHidden="0" w:defUnhideWhenUsed="0" w:defQFormat="0" w:count="380">
+  <w:latentStyles w:defLockedState="0" w:defUIPriority="99" w:defSemiHidden="0" w:defUnhideWhenUsed="0" w:defQFormat="0" w:count="382">
     <w:lsdException w:name="Normal" w:uiPriority="0" w:qFormat="1"/>
     <w:lsdException w:name="heading 1" w:uiPriority="9" w:qFormat="1"/>
     <w:lsdException w:name="heading 2" w:semiHidden="1" w:uiPriority="9" w:unhideWhenUsed="1" w:qFormat="1"/>
@@ -449,7 +461,6 @@
     <w:lsdException w:name="HTML Sample" w:semiHidden="1" w:unhideWhenUsed="1"/>
     <w:lsdException w:name="HTML Typewriter" w:semiHidden="1" w:unhideWhenUsed="1"/>
     <w:lsdException w:name="HTML Variable" w:semiHidden="1" w:unhideWhenUsed="1"/>
-    <w:lsdException w:name="Normal Table" w:semiHidden="1" w:unhideWhenUsed="1"/>
     <w:lsdException w:name="annotation subject" w:semiHidden="1" w:unhideWhenUsed="1"/>
     <w:lsdException w:name="No List" w:semiHidden="1" w:unhideWhenUsed="1"/>
     <w:lsdException w:name="Outline List 1" w:semiHidden="1" w:unhideWhenUsed="1"/>
@@ -495,11 +506,9 @@
     <w:lsdException w:name="Table Subtle 1" w:semiHidden="1" w:unhideWhenUsed="1"/>
     <w:lsdException w:name="Table Subtle 2" w:semiHidden="1" w:unhideWhenUsed="1"/>
     <w:lsdException w:name="Table Web 1" w:semiHidden="1" w:unhideWhenUsed="1"/>
-    <w:lsdException w:name="Table Web 2" w:semiHidden="1" w:unhideWhenUsed="1"/>
     <w:lsdException w:name="Table Web 3" w:semiHidden="1" w:unhideWhenUsed="1"/>
     <w:lsdException w:name="Balloon Text" w:semiHidden="1" w:unhideWhenUsed="1"/>
     <w:lsdException w:name="Table Grid" w:uiPriority="39"/>
-    <w:lsdException w:name="Table Theme" w:semiHidden="1" w:unhideWhenUsed="1"/>
     <w:lsdException w:name="Note Level 1" w:semiHidden="1" w:unhideWhenUsed="1"/>
     <w:lsdException w:name="Note Level 2" w:semiHidden="1" w:unhideWhenUsed="1"/>
     <w:lsdException w:name="Note Level 3" w:semiHidden="1" w:unhideWhenUsed="1"/>
@@ -724,6 +733,8 @@
     <w:lsdException w:name="List Table 5 Dark Accent 6" w:uiPriority="50"/>
     <w:lsdException w:name="List Table 6 Colorful Accent 6" w:uiPriority="51"/>
     <w:lsdException w:name="List Table 7 Colorful Accent 6" w:uiPriority="52"/>
+    <w:lsdException w:name="Mention" w:semiHidden="1" w:unhideWhenUsed="1"/>
+    <w:lsdException w:name="Smart Hyperlink" w:semiHidden="1" w:unhideWhenUsed="1"/>
   </w:latentStyles>
   <w:style w:type="paragraph" w:default="1" w:styleId="Normal">
     <w:name w:val="Normal"/>

</xml_diff>

<commit_message>
some data files and code skeleton
</commit_message>
<xml_diff>
--- a/project planning 2.docx
+++ b/project planning 2.docx
@@ -15,15 +15,7 @@
     <w:p/>
     <w:p>
       <w:r>
-        <w:t xml:space="preserve">Topic for research: determination of </w:t>
-      </w:r>
-      <w:proofErr w:type="spellStart"/>
-      <w:r>
-        <w:t>hoffstede</w:t>
-      </w:r>
-      <w:proofErr w:type="spellEnd"/>
-      <w:r>
-        <w:t xml:space="preserve"> indices</w:t>
+        <w:t>Topic for research: determination of hoffstede indices</w:t>
       </w:r>
     </w:p>
     <w:p/>
@@ -48,21 +40,8 @@
         </w:numPr>
       </w:pPr>
       <w:r>
-        <w:t>Ireland/</w:t>
-      </w:r>
-      <w:proofErr w:type="gramStart"/>
-      <w:r>
-        <w:t>northern Ireland</w:t>
-      </w:r>
-      <w:proofErr w:type="gramEnd"/>
-      <w:r>
-        <w:t xml:space="preserve"> w </w:t>
-      </w:r>
-      <w:proofErr w:type="spellStart"/>
-      <w:r>
-        <w:t>brexit</w:t>
-      </w:r>
-      <w:proofErr w:type="spellEnd"/>
+        <w:t>Ireland/northern Ireland w brexit</w:t>
+      </w:r>
     </w:p>
     <w:p>
       <w:pPr>
@@ -73,13 +52,8 @@
         </w:numPr>
       </w:pPr>
       <w:r>
-        <w:t>India/</w:t>
-      </w:r>
-      <w:proofErr w:type="spellStart"/>
-      <w:r>
-        <w:t>pakistan</w:t>
-      </w:r>
-      <w:proofErr w:type="spellEnd"/>
+        <w:t>India/pakistan</w:t>
+      </w:r>
     </w:p>
     <w:p/>
     <w:p>
@@ -108,57 +82,47 @@
       <w:r>
         <w:t>https://ucdp.uu.se/additionalinfo?id=422&amp;entityType=4</w:t>
       </w:r>
+    </w:p>
+    <w:p/>
+    <w:p>
+      <w:r>
+        <w:t>PDI</w:t>
+      </w:r>
+      <w:r>
+        <w:t xml:space="preserve"> (Power Distance Index): high pdi=hierarchical society, low pdi=striving for/preferring more flat social structure</w:t>
+      </w:r>
+    </w:p>
+    <w:p/>
+    <w:p>
+      <w:r>
+        <w:t>IDV (Individualism): high=individualistic, low=collectivistic</w:t>
+      </w:r>
+    </w:p>
+    <w:p/>
+    <w:p>
+      <w:r>
+        <w:t>MAS (Masculinity): preference for heroism, assertiveness, materialism, competition. Low indicates a “feminine” society which values cooperation, modesty, caring for others, and quality of life. (also called tough vs tender)</w:t>
+      </w:r>
+    </w:p>
+    <w:p/>
+    <w:p>
+      <w:r>
+        <w:t>UAI (uncertainty avoidance index): how uncomfortable a society is with ambiguity. High=try to control/predict future, low=just let stuff happen</w:t>
+      </w:r>
+    </w:p>
+    <w:p/>
+    <w:p>
+      <w:r>
+        <w:t xml:space="preserve">LTO (long term orientation): </w:t>
+      </w:r>
+      <w:r>
+        <w:t>how</w:t>
+      </w:r>
+      <w:r>
+        <w:t xml:space="preserve"> much a society likes to maintain norms (low score=high preference for maintaining tradition)</w:t>
+      </w:r>
       <w:bookmarkStart w:id="0" w:name="_GoBack"/>
       <w:bookmarkEnd w:id="0"/>
-    </w:p>
-    <w:p/>
-    <w:p>
-      <w:r>
-        <w:t>PDI</w:t>
-      </w:r>
-      <w:r>
-        <w:t xml:space="preserve"> (Power Distance Index): high </w:t>
-      </w:r>
-      <w:proofErr w:type="spellStart"/>
-      <w:r>
-        <w:t>pdi</w:t>
-      </w:r>
-      <w:proofErr w:type="spellEnd"/>
-      <w:r>
-        <w:t xml:space="preserve">=hierarchical society, low </w:t>
-      </w:r>
-      <w:proofErr w:type="spellStart"/>
-      <w:r>
-        <w:t>pdi</w:t>
-      </w:r>
-      <w:proofErr w:type="spellEnd"/>
-      <w:r>
-        <w:t>=striving for/preferring more flat social structure</w:t>
-      </w:r>
-    </w:p>
-    <w:p/>
-    <w:p>
-      <w:r>
-        <w:t>IDV (Individualism): high=individualistic, low=collectivistic</w:t>
-      </w:r>
-    </w:p>
-    <w:p/>
-    <w:p>
-      <w:r>
-        <w:t>MAS (Masculinity): preference for heroism, assertiveness, materialism, competition. Low indicates a “feminine” society which values cooperation, modesty, caring for others, and quality of life. (also called tough vs tender)</w:t>
-      </w:r>
-    </w:p>
-    <w:p/>
-    <w:p>
-      <w:r>
-        <w:t>UAI (uncertainty avoidance index): how uncomfortable a society is with ambiguity. High=try to control/predict future, low=just let stuff happen</w:t>
-      </w:r>
-    </w:p>
-    <w:p/>
-    <w:p>
-      <w:r>
-        <w:t>LTO (long term orientation): how long-term the society prefers to think</w:t>
-      </w:r>
     </w:p>
     <w:p/>
     <w:p>
@@ -355,7 +319,7 @@
     </w:rPrDefault>
     <w:pPrDefault/>
   </w:docDefaults>
-  <w:latentStyles w:defLockedState="0" w:defUIPriority="99" w:defSemiHidden="0" w:defUnhideWhenUsed="0" w:defQFormat="0" w:count="382">
+  <w:latentStyles w:defLockedState="0" w:defUIPriority="99" w:defSemiHidden="0" w:defUnhideWhenUsed="0" w:defQFormat="0" w:count="380">
     <w:lsdException w:name="Normal" w:uiPriority="0" w:qFormat="1"/>
     <w:lsdException w:name="heading 1" w:uiPriority="9" w:qFormat="1"/>
     <w:lsdException w:name="heading 2" w:semiHidden="1" w:uiPriority="9" w:unhideWhenUsed="1" w:qFormat="1"/>
@@ -461,6 +425,7 @@
     <w:lsdException w:name="HTML Sample" w:semiHidden="1" w:unhideWhenUsed="1"/>
     <w:lsdException w:name="HTML Typewriter" w:semiHidden="1" w:unhideWhenUsed="1"/>
     <w:lsdException w:name="HTML Variable" w:semiHidden="1" w:unhideWhenUsed="1"/>
+    <w:lsdException w:name="Normal Table" w:semiHidden="1" w:unhideWhenUsed="1"/>
     <w:lsdException w:name="annotation subject" w:semiHidden="1" w:unhideWhenUsed="1"/>
     <w:lsdException w:name="No List" w:semiHidden="1" w:unhideWhenUsed="1"/>
     <w:lsdException w:name="Outline List 1" w:semiHidden="1" w:unhideWhenUsed="1"/>
@@ -506,9 +471,11 @@
     <w:lsdException w:name="Table Subtle 1" w:semiHidden="1" w:unhideWhenUsed="1"/>
     <w:lsdException w:name="Table Subtle 2" w:semiHidden="1" w:unhideWhenUsed="1"/>
     <w:lsdException w:name="Table Web 1" w:semiHidden="1" w:unhideWhenUsed="1"/>
+    <w:lsdException w:name="Table Web 2" w:semiHidden="1" w:unhideWhenUsed="1"/>
     <w:lsdException w:name="Table Web 3" w:semiHidden="1" w:unhideWhenUsed="1"/>
     <w:lsdException w:name="Balloon Text" w:semiHidden="1" w:unhideWhenUsed="1"/>
     <w:lsdException w:name="Table Grid" w:uiPriority="39"/>
+    <w:lsdException w:name="Table Theme" w:semiHidden="1" w:unhideWhenUsed="1"/>
     <w:lsdException w:name="Note Level 1" w:semiHidden="1" w:unhideWhenUsed="1"/>
     <w:lsdException w:name="Note Level 2" w:semiHidden="1" w:unhideWhenUsed="1"/>
     <w:lsdException w:name="Note Level 3" w:semiHidden="1" w:unhideWhenUsed="1"/>
@@ -733,8 +700,6 @@
     <w:lsdException w:name="List Table 5 Dark Accent 6" w:uiPriority="50"/>
     <w:lsdException w:name="List Table 6 Colorful Accent 6" w:uiPriority="51"/>
     <w:lsdException w:name="List Table 7 Colorful Accent 6" w:uiPriority="52"/>
-    <w:lsdException w:name="Mention" w:semiHidden="1" w:unhideWhenUsed="1"/>
-    <w:lsdException w:name="Smart Hyperlink" w:semiHidden="1" w:unhideWhenUsed="1"/>
   </w:latentStyles>
   <w:style w:type="paragraph" w:default="1" w:styleId="Normal">
     <w:name w:val="Normal"/>
@@ -786,6 +751,18 @@
     <w:rsid w:val="00401EB3"/>
     <w:rPr>
       <w:color w:val="0563C1" w:themeColor="hyperlink"/>
+      <w:u w:val="single"/>
+    </w:rPr>
+  </w:style>
+  <w:style w:type="character" w:styleId="FollowedHyperlink">
+    <w:name w:val="FollowedHyperlink"/>
+    <w:basedOn w:val="DefaultParagraphFont"/>
+    <w:uiPriority w:val="99"/>
+    <w:semiHidden/>
+    <w:unhideWhenUsed/>
+    <w:rsid w:val="00BC013C"/>
+    <w:rPr>
+      <w:color w:val="954F72" w:themeColor="followedHyperlink"/>
       <w:u w:val="single"/>
     </w:rPr>
   </w:style>

</xml_diff>